<commit_message>
Reading transactions arules package
</commit_message>
<xml_diff>
--- a/fbarbeiro-PEC5.docx
+++ b/fbarbeiro-PEC5.docx
@@ -135,6 +135,440 @@
         </w:p>
       </w:sdtContent>
     </w:sdt>
+    <w:p>
+      <w:pPr>
+        <w:pStyle w:val="SourceCode"/>
+      </w:pPr>
+      <w:r>
+        <w:rPr>
+          <w:rStyle w:val="NormalTok"/>
+        </w:rPr>
+        <w:t xml:space="preserve">my_file &lt;-</w:t>
+      </w:r>
+      <w:r>
+        <w:rPr>
+          <w:rStyle w:val="StringTok"/>
+        </w:rPr>
+        <w:t xml:space="preserve"> "lastfm.csv"</w:t>
+      </w:r>
+      <w:r>
+        <w:br w:type="textWrapping"/>
+      </w:r>
+      <w:r>
+        <w:rPr>
+          <w:rStyle w:val="KeywordTok"/>
+        </w:rPr>
+        <w:t xml:space="preserve">cat</w:t>
+      </w:r>
+      <w:r>
+        <w:rPr>
+          <w:rStyle w:val="NormalTok"/>
+        </w:rPr>
+        <w:t xml:space="preserve">(</w:t>
+      </w:r>
+      <w:r>
+        <w:rPr>
+          <w:rStyle w:val="StringTok"/>
+        </w:rPr>
+        <w:t xml:space="preserve">"</w:t>
+      </w:r>
+      <w:r>
+        <w:rPr>
+          <w:rStyle w:val="CharTok"/>
+        </w:rPr>
+        <w:t xml:space="preserve">\n</w:t>
+      </w:r>
+      <w:r>
+        <w:rPr>
+          <w:rStyle w:val="StringTok"/>
+        </w:rPr>
+        <w:t xml:space="preserve">"</w:t>
+      </w:r>
+      <w:r>
+        <w:rPr>
+          <w:rStyle w:val="NormalTok"/>
+        </w:rPr>
+        <w:t xml:space="preserve">, </w:t>
+      </w:r>
+      <w:r>
+        <w:rPr>
+          <w:rStyle w:val="DataTypeTok"/>
+        </w:rPr>
+        <w:t xml:space="preserve">file =</w:t>
+      </w:r>
+      <w:r>
+        <w:rPr>
+          <w:rStyle w:val="NormalTok"/>
+        </w:rPr>
+        <w:t xml:space="preserve"> my_file, </w:t>
+      </w:r>
+      <w:r>
+        <w:rPr>
+          <w:rStyle w:val="DataTypeTok"/>
+        </w:rPr>
+        <w:t xml:space="preserve">append =</w:t>
+      </w:r>
+      <w:r>
+        <w:rPr>
+          <w:rStyle w:val="NormalTok"/>
+        </w:rPr>
+        <w:t xml:space="preserve"> </w:t>
+      </w:r>
+      <w:r>
+        <w:rPr>
+          <w:rStyle w:val="OtherTok"/>
+        </w:rPr>
+        <w:t xml:space="preserve">TRUE</w:t>
+      </w:r>
+      <w:r>
+        <w:rPr>
+          <w:rStyle w:val="NormalTok"/>
+        </w:rPr>
+        <w:t xml:space="preserve">)</w:t>
+      </w:r>
+      <w:r>
+        <w:br w:type="textWrapping"/>
+      </w:r>
+      <w:r>
+        <w:rPr>
+          <w:rStyle w:val="NormalTok"/>
+        </w:rPr>
+        <w:t xml:space="preserve">tdata &lt;-</w:t>
+      </w:r>
+      <w:r>
+        <w:rPr>
+          <w:rStyle w:val="StringTok"/>
+        </w:rPr>
+        <w:t xml:space="preserve"> </w:t>
+      </w:r>
+      <w:r>
+        <w:rPr>
+          <w:rStyle w:val="KeywordTok"/>
+        </w:rPr>
+        <w:t xml:space="preserve">read.transactions</w:t>
+      </w:r>
+      <w:r>
+        <w:rPr>
+          <w:rStyle w:val="NormalTok"/>
+        </w:rPr>
+        <w:t xml:space="preserve">(</w:t>
+      </w:r>
+      <w:r>
+        <w:rPr>
+          <w:rStyle w:val="DataTypeTok"/>
+        </w:rPr>
+        <w:t xml:space="preserve">file =</w:t>
+      </w:r>
+      <w:r>
+        <w:rPr>
+          <w:rStyle w:val="NormalTok"/>
+        </w:rPr>
+        <w:t xml:space="preserve"> my_file, </w:t>
+      </w:r>
+      <w:r>
+        <w:rPr>
+          <w:rStyle w:val="DataTypeTok"/>
+        </w:rPr>
+        <w:t xml:space="preserve">rm.duplicates =</w:t>
+      </w:r>
+      <w:r>
+        <w:rPr>
+          <w:rStyle w:val="NormalTok"/>
+        </w:rPr>
+        <w:t xml:space="preserve"> </w:t>
+      </w:r>
+      <w:r>
+        <w:rPr>
+          <w:rStyle w:val="OtherTok"/>
+        </w:rPr>
+        <w:t xml:space="preserve">TRUE</w:t>
+      </w:r>
+      <w:r>
+        <w:rPr>
+          <w:rStyle w:val="NormalTok"/>
+        </w:rPr>
+        <w:t xml:space="preserve">, </w:t>
+      </w:r>
+      <w:r>
+        <w:rPr>
+          <w:rStyle w:val="DataTypeTok"/>
+        </w:rPr>
+        <w:t xml:space="preserve">skip =</w:t>
+      </w:r>
+      <w:r>
+        <w:rPr>
+          <w:rStyle w:val="NormalTok"/>
+        </w:rPr>
+        <w:t xml:space="preserve"> </w:t>
+      </w:r>
+      <w:r>
+        <w:rPr>
+          <w:rStyle w:val="DecValTok"/>
+        </w:rPr>
+        <w:t xml:space="preserve">1</w:t>
+      </w:r>
+      <w:r>
+        <w:rPr>
+          <w:rStyle w:val="NormalTok"/>
+        </w:rPr>
+        <w:t xml:space="preserve">)</w:t>
+      </w:r>
+    </w:p>
+    <w:p>
+      <w:pPr>
+        <w:pStyle w:val="SourceCode"/>
+      </w:pPr>
+      <w:r>
+        <w:rPr>
+          <w:rStyle w:val="VerbatimChar"/>
+        </w:rPr>
+        <w:t xml:space="preserve">## distribution of transactions with duplicates:</w:t>
+      </w:r>
+      <w:r>
+        <w:br w:type="textWrapping"/>
+      </w:r>
+      <w:r>
+        <w:rPr>
+          <w:rStyle w:val="VerbatimChar"/>
+        </w:rPr>
+        <w:t xml:space="preserve">## 1 </w:t>
+      </w:r>
+      <w:r>
+        <w:br w:type="textWrapping"/>
+      </w:r>
+      <w:r>
+        <w:rPr>
+          <w:rStyle w:val="VerbatimChar"/>
+        </w:rPr>
+        <w:t xml:space="preserve">## 9</w:t>
+      </w:r>
+    </w:p>
+    <w:p>
+      <w:pPr>
+        <w:pStyle w:val="SourceCode"/>
+      </w:pPr>
+      <w:r>
+        <w:rPr>
+          <w:rStyle w:val="KeywordTok"/>
+        </w:rPr>
+        <w:t xml:space="preserve">head</w:t>
+      </w:r>
+      <w:r>
+        <w:rPr>
+          <w:rStyle w:val="NormalTok"/>
+        </w:rPr>
+        <w:t xml:space="preserve">(tdata)</w:t>
+      </w:r>
+    </w:p>
+    <w:p>
+      <w:pPr>
+        <w:pStyle w:val="SourceCode"/>
+      </w:pPr>
+      <w:r>
+        <w:rPr>
+          <w:rStyle w:val="VerbatimChar"/>
+        </w:rPr>
+        <w:t xml:space="preserve">## transactions in sparse format with</w:t>
+      </w:r>
+      <w:r>
+        <w:br w:type="textWrapping"/>
+      </w:r>
+      <w:r>
+        <w:rPr>
+          <w:rStyle w:val="VerbatimChar"/>
+        </w:rPr>
+        <w:t xml:space="preserve">##  6 transactions (rows) and</w:t>
+      </w:r>
+      <w:r>
+        <w:br w:type="textWrapping"/>
+      </w:r>
+      <w:r>
+        <w:rPr>
+          <w:rStyle w:val="VerbatimChar"/>
+        </w:rPr>
+        <w:t xml:space="preserve">##  299798 items (columns)</w:t>
+      </w:r>
+    </w:p>
+    <w:p>
+      <w:pPr>
+        <w:pStyle w:val="SourceCode"/>
+      </w:pPr>
+      <w:r>
+        <w:rPr>
+          <w:rStyle w:val="KeywordTok"/>
+        </w:rPr>
+        <w:t xml:space="preserve">class</w:t>
+      </w:r>
+      <w:r>
+        <w:rPr>
+          <w:rStyle w:val="NormalTok"/>
+        </w:rPr>
+        <w:t xml:space="preserve">(tdata)</w:t>
+      </w:r>
+    </w:p>
+    <w:p>
+      <w:pPr>
+        <w:pStyle w:val="SourceCode"/>
+      </w:pPr>
+      <w:r>
+        <w:rPr>
+          <w:rStyle w:val="VerbatimChar"/>
+        </w:rPr>
+        <w:t xml:space="preserve">## [1] "transactions"</w:t>
+      </w:r>
+      <w:r>
+        <w:br w:type="textWrapping"/>
+      </w:r>
+      <w:r>
+        <w:rPr>
+          <w:rStyle w:val="VerbatimChar"/>
+        </w:rPr>
+        <w:t xml:space="preserve">## attr(,"package")</w:t>
+      </w:r>
+      <w:r>
+        <w:br w:type="textWrapping"/>
+      </w:r>
+      <w:r>
+        <w:rPr>
+          <w:rStyle w:val="VerbatimChar"/>
+        </w:rPr>
+        <w:t xml:space="preserve">## [1] "arules"</w:t>
+      </w:r>
+    </w:p>
+    <w:p>
+      <w:pPr>
+        <w:pStyle w:val="SourceCode"/>
+      </w:pPr>
+      <w:r>
+        <w:rPr>
+          <w:rStyle w:val="KeywordTok"/>
+        </w:rPr>
+        <w:t xml:space="preserve">inspect</w:t>
+      </w:r>
+      <w:r>
+        <w:rPr>
+          <w:rStyle w:val="NormalTok"/>
+        </w:rPr>
+        <w:t xml:space="preserve">(</w:t>
+      </w:r>
+      <w:r>
+        <w:rPr>
+          <w:rStyle w:val="KeywordTok"/>
+        </w:rPr>
+        <w:t xml:space="preserve">head</w:t>
+      </w:r>
+      <w:r>
+        <w:rPr>
+          <w:rStyle w:val="NormalTok"/>
+        </w:rPr>
+        <w:t xml:space="preserve">(tdata))</w:t>
+      </w:r>
+    </w:p>
+    <w:p>
+      <w:pPr>
+        <w:pStyle w:val="SourceCode"/>
+      </w:pPr>
+      <w:r>
+        <w:rPr>
+          <w:rStyle w:val="VerbatimChar"/>
+        </w:rPr>
+        <w:t xml:space="preserve">##     items                                </w:t>
+      </w:r>
+      <w:r>
+        <w:br w:type="textWrapping"/>
+      </w:r>
+      <w:r>
+        <w:rPr>
+          <w:rStyle w:val="VerbatimChar"/>
+        </w:rPr>
+        <w:t xml:space="preserve">## [1] {1,red,chili,hot,peppers,f,Germany}  </w:t>
+      </w:r>
+      <w:r>
+        <w:br w:type="textWrapping"/>
+      </w:r>
+      <w:r>
+        <w:rPr>
+          <w:rStyle w:val="VerbatimChar"/>
+        </w:rPr>
+        <w:t xml:space="preserve">## [2] {1,the,black,dahlia,murder,f,Germany}</w:t>
+      </w:r>
+      <w:r>
+        <w:br w:type="textWrapping"/>
+      </w:r>
+      <w:r>
+        <w:rPr>
+          <w:rStyle w:val="VerbatimChar"/>
+        </w:rPr>
+        <w:t xml:space="preserve">## [3] {1,goldfrapp,f,Germany}              </w:t>
+      </w:r>
+      <w:r>
+        <w:br w:type="textWrapping"/>
+      </w:r>
+      <w:r>
+        <w:rPr>
+          <w:rStyle w:val="VerbatimChar"/>
+        </w:rPr>
+        <w:t xml:space="preserve">## [4] {1,dropkick,murphys,f,Germany}       </w:t>
+      </w:r>
+      <w:r>
+        <w:br w:type="textWrapping"/>
+      </w:r>
+      <w:r>
+        <w:rPr>
+          <w:rStyle w:val="VerbatimChar"/>
+        </w:rPr>
+        <w:t xml:space="preserve">## [5] {1,le,tigre,f,Germany}               </w:t>
+      </w:r>
+      <w:r>
+        <w:br w:type="textWrapping"/>
+      </w:r>
+      <w:r>
+        <w:rPr>
+          <w:rStyle w:val="VerbatimChar"/>
+        </w:rPr>
+        <w:t xml:space="preserve">## [6] {1,schandmaul,f,Germany}</w:t>
+      </w:r>
+    </w:p>
+    <w:p>
+      <w:pPr>
+        <w:pStyle w:val="SourceCode"/>
+      </w:pPr>
+      <w:r>
+        <w:rPr>
+          <w:rStyle w:val="KeywordTok"/>
+        </w:rPr>
+        <w:t xml:space="preserve">size</w:t>
+      </w:r>
+      <w:r>
+        <w:rPr>
+          <w:rStyle w:val="NormalTok"/>
+        </w:rPr>
+        <w:t xml:space="preserve">(</w:t>
+      </w:r>
+      <w:r>
+        <w:rPr>
+          <w:rStyle w:val="KeywordTok"/>
+        </w:rPr>
+        <w:t xml:space="preserve">head</w:t>
+      </w:r>
+      <w:r>
+        <w:rPr>
+          <w:rStyle w:val="NormalTok"/>
+        </w:rPr>
+        <w:t xml:space="preserve">(tdata)) </w:t>
+      </w:r>
+    </w:p>
+    <w:p>
+      <w:pPr>
+        <w:pStyle w:val="SourceCode"/>
+      </w:pPr>
+      <w:r>
+        <w:rPr>
+          <w:rStyle w:val="VerbatimChar"/>
+        </w:rPr>
+        <w:t xml:space="preserve">## [1] 4 4 1 2 2 1</w:t>
+      </w:r>
+    </w:p>
     <w:sectPr/>
   </w:body>
 </w:document>
@@ -243,7 +677,7 @@
     </w:lvl>
   </w:abstractNum>
   <w:abstractNum w:abstractNumId="990">
-    <w:nsid w:val="4db6a7b8"/>
+    <w:nsid w:val="27b3fd95"/>
     <w:multiLevelType w:val="multilevel"/>
     <w:lvl w:ilvl="0">
       <w:numFmt w:val="bullet"/>

</xml_diff>

<commit_message>
Mistakenly reading the transactions without definition of separator - now fixed
</commit_message>
<xml_diff>
--- a/fbarbeiro-PEC5.docx
+++ b/fbarbeiro-PEC5.docx
@@ -281,7 +281,7 @@
         <w:rPr>
           <w:rStyle w:val="OtherTok"/>
         </w:rPr>
-        <w:t xml:space="preserve">TRUE</w:t>
+        <w:t xml:space="preserve">FALSE</w:t>
       </w:r>
       <w:r>
         <w:rPr>
@@ -311,7 +311,46 @@
         <w:rPr>
           <w:rStyle w:val="NormalTok"/>
         </w:rPr>
+        <w:t xml:space="preserve">, </w:t>
+      </w:r>
+      <w:r>
+        <w:rPr>
+          <w:rStyle w:val="DataTypeTok"/>
+        </w:rPr>
+        <w:t xml:space="preserve">sep =</w:t>
+      </w:r>
+      <w:r>
+        <w:rPr>
+          <w:rStyle w:val="NormalTok"/>
+        </w:rPr>
+        <w:t xml:space="preserve"> </w:t>
+      </w:r>
+      <w:r>
+        <w:rPr>
+          <w:rStyle w:val="StringTok"/>
+        </w:rPr>
+        <w:t xml:space="preserve">","</w:t>
+      </w:r>
+      <w:r>
+        <w:rPr>
+          <w:rStyle w:val="NormalTok"/>
+        </w:rPr>
         <w:t xml:space="preserve">)</w:t>
+      </w:r>
+      <w:r>
+        <w:br w:type="textWrapping"/>
+      </w:r>
+      <w:r>
+        <w:rPr>
+          <w:rStyle w:val="KeywordTok"/>
+        </w:rPr>
+        <w:t xml:space="preserve">head</w:t>
+      </w:r>
+      <w:r>
+        <w:rPr>
+          <w:rStyle w:val="NormalTok"/>
+        </w:rPr>
+        <w:t xml:space="preserve">(tdata)</w:t>
       </w:r>
     </w:p>
     <w:p>
@@ -322,25 +361,25 @@
         <w:rPr>
           <w:rStyle w:val="VerbatimChar"/>
         </w:rPr>
-        <w:t xml:space="preserve">## distribution of transactions with duplicates:</w:t>
-      </w:r>
-      <w:r>
-        <w:br w:type="textWrapping"/>
-      </w:r>
-      <w:r>
-        <w:rPr>
-          <w:rStyle w:val="VerbatimChar"/>
-        </w:rPr>
-        <w:t xml:space="preserve">## 1 </w:t>
-      </w:r>
-      <w:r>
-        <w:br w:type="textWrapping"/>
-      </w:r>
-      <w:r>
-        <w:rPr>
-          <w:rStyle w:val="VerbatimChar"/>
-        </w:rPr>
-        <w:t xml:space="preserve">## 9</w:t>
+        <w:t xml:space="preserve">## transactions in sparse format with</w:t>
+      </w:r>
+      <w:r>
+        <w:br w:type="textWrapping"/>
+      </w:r>
+      <w:r>
+        <w:rPr>
+          <w:rStyle w:val="VerbatimChar"/>
+        </w:rPr>
+        <w:t xml:space="preserve">##  6 transactions (rows) and</w:t>
+      </w:r>
+      <w:r>
+        <w:br w:type="textWrapping"/>
+      </w:r>
+      <w:r>
+        <w:rPr>
+          <w:rStyle w:val="VerbatimChar"/>
+        </w:rPr>
+        <w:t xml:space="preserve">##  16163 items (columns)</w:t>
       </w:r>
     </w:p>
     <w:p>
@@ -351,7 +390,7 @@
         <w:rPr>
           <w:rStyle w:val="KeywordTok"/>
         </w:rPr>
-        <w:t xml:space="preserve">head</w:t>
+        <w:t xml:space="preserve">class</w:t>
       </w:r>
       <w:r>
         <w:rPr>
@@ -368,25 +407,25 @@
         <w:rPr>
           <w:rStyle w:val="VerbatimChar"/>
         </w:rPr>
-        <w:t xml:space="preserve">## transactions in sparse format with</w:t>
-      </w:r>
-      <w:r>
-        <w:br w:type="textWrapping"/>
-      </w:r>
-      <w:r>
-        <w:rPr>
-          <w:rStyle w:val="VerbatimChar"/>
-        </w:rPr>
-        <w:t xml:space="preserve">##  6 transactions (rows) and</w:t>
-      </w:r>
-      <w:r>
-        <w:br w:type="textWrapping"/>
-      </w:r>
-      <w:r>
-        <w:rPr>
-          <w:rStyle w:val="VerbatimChar"/>
-        </w:rPr>
-        <w:t xml:space="preserve">##  299798 items (columns)</w:t>
+        <w:t xml:space="preserve">## [1] "transactions"</w:t>
+      </w:r>
+      <w:r>
+        <w:br w:type="textWrapping"/>
+      </w:r>
+      <w:r>
+        <w:rPr>
+          <w:rStyle w:val="VerbatimChar"/>
+        </w:rPr>
+        <w:t xml:space="preserve">## attr(,"package")</w:t>
+      </w:r>
+      <w:r>
+        <w:br w:type="textWrapping"/>
+      </w:r>
+      <w:r>
+        <w:rPr>
+          <w:rStyle w:val="VerbatimChar"/>
+        </w:rPr>
+        <w:t xml:space="preserve">## [1] "arules"</w:t>
       </w:r>
     </w:p>
     <w:p>
@@ -397,13 +436,25 @@
         <w:rPr>
           <w:rStyle w:val="KeywordTok"/>
         </w:rPr>
-        <w:t xml:space="preserve">class</w:t>
-      </w:r>
-      <w:r>
-        <w:rPr>
-          <w:rStyle w:val="NormalTok"/>
-        </w:rPr>
-        <w:t xml:space="preserve">(tdata)</w:t>
+        <w:t xml:space="preserve">inspect</w:t>
+      </w:r>
+      <w:r>
+        <w:rPr>
+          <w:rStyle w:val="NormalTok"/>
+        </w:rPr>
+        <w:t xml:space="preserve">(</w:t>
+      </w:r>
+      <w:r>
+        <w:rPr>
+          <w:rStyle w:val="KeywordTok"/>
+        </w:rPr>
+        <w:t xml:space="preserve">head</w:t>
+      </w:r>
+      <w:r>
+        <w:rPr>
+          <w:rStyle w:val="NormalTok"/>
+        </w:rPr>
+        <w:t xml:space="preserve">(tdata))</w:t>
       </w:r>
     </w:p>
     <w:p>
@@ -414,25 +465,61 @@
         <w:rPr>
           <w:rStyle w:val="VerbatimChar"/>
         </w:rPr>
-        <w:t xml:space="preserve">## [1] "transactions"</w:t>
-      </w:r>
-      <w:r>
-        <w:br w:type="textWrapping"/>
-      </w:r>
-      <w:r>
-        <w:rPr>
-          <w:rStyle w:val="VerbatimChar"/>
-        </w:rPr>
-        <w:t xml:space="preserve">## attr(,"package")</w:t>
-      </w:r>
-      <w:r>
-        <w:br w:type="textWrapping"/>
-      </w:r>
-      <w:r>
-        <w:rPr>
-          <w:rStyle w:val="VerbatimChar"/>
-        </w:rPr>
-        <w:t xml:space="preserve">## [1] "arules"</w:t>
+        <w:t xml:space="preserve">##     items                                </w:t>
+      </w:r>
+      <w:r>
+        <w:br w:type="textWrapping"/>
+      </w:r>
+      <w:r>
+        <w:rPr>
+          <w:rStyle w:val="VerbatimChar"/>
+        </w:rPr>
+        <w:t xml:space="preserve">## [1] {1,f,Germany,red hot chili peppers}  </w:t>
+      </w:r>
+      <w:r>
+        <w:br w:type="textWrapping"/>
+      </w:r>
+      <w:r>
+        <w:rPr>
+          <w:rStyle w:val="VerbatimChar"/>
+        </w:rPr>
+        <w:t xml:space="preserve">## [2] {1,f,Germany,the black dahlia murder}</w:t>
+      </w:r>
+      <w:r>
+        <w:br w:type="textWrapping"/>
+      </w:r>
+      <w:r>
+        <w:rPr>
+          <w:rStyle w:val="VerbatimChar"/>
+        </w:rPr>
+        <w:t xml:space="preserve">## [3] {1,f,Germany,goldfrapp}              </w:t>
+      </w:r>
+      <w:r>
+        <w:br w:type="textWrapping"/>
+      </w:r>
+      <w:r>
+        <w:rPr>
+          <w:rStyle w:val="VerbatimChar"/>
+        </w:rPr>
+        <w:t xml:space="preserve">## [4] {1,dropkick murphys,f,Germany}       </w:t>
+      </w:r>
+      <w:r>
+        <w:br w:type="textWrapping"/>
+      </w:r>
+      <w:r>
+        <w:rPr>
+          <w:rStyle w:val="VerbatimChar"/>
+        </w:rPr>
+        <w:t xml:space="preserve">## [5] {1,f,Germany,le tigre}               </w:t>
+      </w:r>
+      <w:r>
+        <w:br w:type="textWrapping"/>
+      </w:r>
+      <w:r>
+        <w:rPr>
+          <w:rStyle w:val="VerbatimChar"/>
+        </w:rPr>
+        <w:t xml:space="preserve">## [6] {1,f,Germany,schandmaul}</w:t>
       </w:r>
     </w:p>
     <w:p>
@@ -443,7 +530,7 @@
         <w:rPr>
           <w:rStyle w:val="KeywordTok"/>
         </w:rPr>
-        <w:t xml:space="preserve">inspect</w:t>
+        <w:t xml:space="preserve">size</w:t>
       </w:r>
       <w:r>
         <w:rPr>
@@ -461,7 +548,7 @@
         <w:rPr>
           <w:rStyle w:val="NormalTok"/>
         </w:rPr>
-        <w:t xml:space="preserve">(tdata))</w:t>
+        <w:t xml:space="preserve">(tdata)) </w:t>
       </w:r>
     </w:p>
     <w:p>
@@ -472,61 +559,7 @@
         <w:rPr>
           <w:rStyle w:val="VerbatimChar"/>
         </w:rPr>
-        <w:t xml:space="preserve">##     items                                </w:t>
-      </w:r>
-      <w:r>
-        <w:br w:type="textWrapping"/>
-      </w:r>
-      <w:r>
-        <w:rPr>
-          <w:rStyle w:val="VerbatimChar"/>
-        </w:rPr>
-        <w:t xml:space="preserve">## [1] {1,red,chili,hot,peppers,f,Germany}  </w:t>
-      </w:r>
-      <w:r>
-        <w:br w:type="textWrapping"/>
-      </w:r>
-      <w:r>
-        <w:rPr>
-          <w:rStyle w:val="VerbatimChar"/>
-        </w:rPr>
-        <w:t xml:space="preserve">## [2] {1,the,black,dahlia,murder,f,Germany}</w:t>
-      </w:r>
-      <w:r>
-        <w:br w:type="textWrapping"/>
-      </w:r>
-      <w:r>
-        <w:rPr>
-          <w:rStyle w:val="VerbatimChar"/>
-        </w:rPr>
-        <w:t xml:space="preserve">## [3] {1,goldfrapp,f,Germany}              </w:t>
-      </w:r>
-      <w:r>
-        <w:br w:type="textWrapping"/>
-      </w:r>
-      <w:r>
-        <w:rPr>
-          <w:rStyle w:val="VerbatimChar"/>
-        </w:rPr>
-        <w:t xml:space="preserve">## [4] {1,dropkick,murphys,f,Germany}       </w:t>
-      </w:r>
-      <w:r>
-        <w:br w:type="textWrapping"/>
-      </w:r>
-      <w:r>
-        <w:rPr>
-          <w:rStyle w:val="VerbatimChar"/>
-        </w:rPr>
-        <w:t xml:space="preserve">## [5] {1,le,tigre,f,Germany}               </w:t>
-      </w:r>
-      <w:r>
-        <w:br w:type="textWrapping"/>
-      </w:r>
-      <w:r>
-        <w:rPr>
-          <w:rStyle w:val="VerbatimChar"/>
-        </w:rPr>
-        <w:t xml:space="preserve">## [6] {1,schandmaul,f,Germany}</w:t>
+        <w:t xml:space="preserve">## [1] 4 4 4 4 4 4</w:t>
       </w:r>
     </w:p>
     <w:p>
@@ -535,9 +568,45 @@
       </w:pPr>
       <w:r>
         <w:rPr>
+          <w:rStyle w:val="NormalTok"/>
+        </w:rPr>
+        <w:t xml:space="preserve">frequentItems &lt;-</w:t>
+      </w:r>
+      <w:r>
+        <w:rPr>
+          <w:rStyle w:val="StringTok"/>
+        </w:rPr>
+        <w:t xml:space="preserve"> </w:t>
+      </w:r>
+      <w:r>
+        <w:rPr>
           <w:rStyle w:val="KeywordTok"/>
         </w:rPr>
-        <w:t xml:space="preserve">size</w:t>
+        <w:t xml:space="preserve">eclat</w:t>
+      </w:r>
+      <w:r>
+        <w:rPr>
+          <w:rStyle w:val="NormalTok"/>
+        </w:rPr>
+        <w:t xml:space="preserve"> (tdata, </w:t>
+      </w:r>
+      <w:r>
+        <w:rPr>
+          <w:rStyle w:val="DataTypeTok"/>
+        </w:rPr>
+        <w:t xml:space="preserve">parameter =</w:t>
+      </w:r>
+      <w:r>
+        <w:rPr>
+          <w:rStyle w:val="NormalTok"/>
+        </w:rPr>
+        <w:t xml:space="preserve"> </w:t>
+      </w:r>
+      <w:r>
+        <w:rPr>
+          <w:rStyle w:val="KeywordTok"/>
+        </w:rPr>
+        <w:t xml:space="preserve">list</w:t>
       </w:r>
       <w:r>
         <w:rPr>
@@ -547,15 +616,51 @@
       </w:r>
       <w:r>
         <w:rPr>
-          <w:rStyle w:val="KeywordTok"/>
-        </w:rPr>
-        <w:t xml:space="preserve">head</w:t>
-      </w:r>
-      <w:r>
-        <w:rPr>
-          <w:rStyle w:val="NormalTok"/>
-        </w:rPr>
-        <w:t xml:space="preserve">(tdata)) </w:t>
+          <w:rStyle w:val="DataTypeTok"/>
+        </w:rPr>
+        <w:t xml:space="preserve">supp =</w:t>
+      </w:r>
+      <w:r>
+        <w:rPr>
+          <w:rStyle w:val="NormalTok"/>
+        </w:rPr>
+        <w:t xml:space="preserve"> </w:t>
+      </w:r>
+      <w:r>
+        <w:rPr>
+          <w:rStyle w:val="FloatTok"/>
+        </w:rPr>
+        <w:t xml:space="preserve">0.07</w:t>
+      </w:r>
+      <w:r>
+        <w:rPr>
+          <w:rStyle w:val="NormalTok"/>
+        </w:rPr>
+        <w:t xml:space="preserve">, </w:t>
+      </w:r>
+      <w:r>
+        <w:rPr>
+          <w:rStyle w:val="DataTypeTok"/>
+        </w:rPr>
+        <w:t xml:space="preserve">maxlen =</w:t>
+      </w:r>
+      <w:r>
+        <w:rPr>
+          <w:rStyle w:val="NormalTok"/>
+        </w:rPr>
+        <w:t xml:space="preserve"> </w:t>
+      </w:r>
+      <w:r>
+        <w:rPr>
+          <w:rStyle w:val="DecValTok"/>
+        </w:rPr>
+        <w:t xml:space="preserve">15</w:t>
+      </w:r>
+      <w:r>
+        <w:rPr>
+          <w:rStyle w:val="NormalTok"/>
+        </w:rPr>
+        <w:t xml:space="preserve">))</w:t>
       </w:r>
     </w:p>
     <w:p>
@@ -566,7 +671,369 @@
         <w:rPr>
           <w:rStyle w:val="VerbatimChar"/>
         </w:rPr>
-        <w:t xml:space="preserve">## [1] 4 4 1 2 2 1</w:t>
+        <w:t xml:space="preserve">## Eclat</w:t>
+      </w:r>
+      <w:r>
+        <w:br w:type="textWrapping"/>
+      </w:r>
+      <w:r>
+        <w:rPr>
+          <w:rStyle w:val="VerbatimChar"/>
+        </w:rPr>
+        <w:t xml:space="preserve">## </w:t>
+      </w:r>
+      <w:r>
+        <w:br w:type="textWrapping"/>
+      </w:r>
+      <w:r>
+        <w:rPr>
+          <w:rStyle w:val="VerbatimChar"/>
+        </w:rPr>
+        <w:t xml:space="preserve">## parameter specification:</w:t>
+      </w:r>
+      <w:r>
+        <w:br w:type="textWrapping"/>
+      </w:r>
+      <w:r>
+        <w:rPr>
+          <w:rStyle w:val="VerbatimChar"/>
+        </w:rPr>
+        <w:t xml:space="preserve">##  tidLists support minlen maxlen            target   ext</w:t>
+      </w:r>
+      <w:r>
+        <w:br w:type="textWrapping"/>
+      </w:r>
+      <w:r>
+        <w:rPr>
+          <w:rStyle w:val="VerbatimChar"/>
+        </w:rPr>
+        <w:t xml:space="preserve">##     FALSE    0.07      1     15 frequent itemsets FALSE</w:t>
+      </w:r>
+      <w:r>
+        <w:br w:type="textWrapping"/>
+      </w:r>
+      <w:r>
+        <w:rPr>
+          <w:rStyle w:val="VerbatimChar"/>
+        </w:rPr>
+        <w:t xml:space="preserve">## </w:t>
+      </w:r>
+      <w:r>
+        <w:br w:type="textWrapping"/>
+      </w:r>
+      <w:r>
+        <w:rPr>
+          <w:rStyle w:val="VerbatimChar"/>
+        </w:rPr>
+        <w:t xml:space="preserve">## algorithmic control:</w:t>
+      </w:r>
+      <w:r>
+        <w:br w:type="textWrapping"/>
+      </w:r>
+      <w:r>
+        <w:rPr>
+          <w:rStyle w:val="VerbatimChar"/>
+        </w:rPr>
+        <w:t xml:space="preserve">##  sparse sort verbose</w:t>
+      </w:r>
+      <w:r>
+        <w:br w:type="textWrapping"/>
+      </w:r>
+      <w:r>
+        <w:rPr>
+          <w:rStyle w:val="VerbatimChar"/>
+        </w:rPr>
+        <w:t xml:space="preserve">##       7   -2    TRUE</w:t>
+      </w:r>
+      <w:r>
+        <w:br w:type="textWrapping"/>
+      </w:r>
+      <w:r>
+        <w:rPr>
+          <w:rStyle w:val="VerbatimChar"/>
+        </w:rPr>
+        <w:t xml:space="preserve">## </w:t>
+      </w:r>
+      <w:r>
+        <w:br w:type="textWrapping"/>
+      </w:r>
+      <w:r>
+        <w:rPr>
+          <w:rStyle w:val="VerbatimChar"/>
+        </w:rPr>
+        <w:t xml:space="preserve">## Absolute minimum support count: 20297 </w:t>
+      </w:r>
+      <w:r>
+        <w:br w:type="textWrapping"/>
+      </w:r>
+      <w:r>
+        <w:rPr>
+          <w:rStyle w:val="VerbatimChar"/>
+        </w:rPr>
+        <w:t xml:space="preserve">## </w:t>
+      </w:r>
+      <w:r>
+        <w:br w:type="textWrapping"/>
+      </w:r>
+      <w:r>
+        <w:rPr>
+          <w:rStyle w:val="VerbatimChar"/>
+        </w:rPr>
+        <w:t xml:space="preserve">## create itemset ... </w:t>
+      </w:r>
+      <w:r>
+        <w:br w:type="textWrapping"/>
+      </w:r>
+      <w:r>
+        <w:rPr>
+          <w:rStyle w:val="VerbatimChar"/>
+        </w:rPr>
+        <w:t xml:space="preserve">## set transactions ...[16163 item(s), 289958 transaction(s)] done [0.08s].</w:t>
+      </w:r>
+      <w:r>
+        <w:br w:type="textWrapping"/>
+      </w:r>
+      <w:r>
+        <w:rPr>
+          <w:rStyle w:val="VerbatimChar"/>
+        </w:rPr>
+        <w:t xml:space="preserve">## sorting and recoding items ... [5 item(s)] done [0.00s].</w:t>
+      </w:r>
+      <w:r>
+        <w:br w:type="textWrapping"/>
+      </w:r>
+      <w:r>
+        <w:rPr>
+          <w:rStyle w:val="VerbatimChar"/>
+        </w:rPr>
+        <w:t xml:space="preserve">## creating bit matrix ... [5 row(s), 289958 column(s)] done [0.02s].</w:t>
+      </w:r>
+      <w:r>
+        <w:br w:type="textWrapping"/>
+      </w:r>
+      <w:r>
+        <w:rPr>
+          <w:rStyle w:val="VerbatimChar"/>
+        </w:rPr>
+        <w:t xml:space="preserve">## writing  ... [7 set(s)] done [0.00s].</w:t>
+      </w:r>
+      <w:r>
+        <w:br w:type="textWrapping"/>
+      </w:r>
+      <w:r>
+        <w:rPr>
+          <w:rStyle w:val="VerbatimChar"/>
+        </w:rPr>
+        <w:t xml:space="preserve">## Creating S4 object  ... done [0.00s].</w:t>
+      </w:r>
+    </w:p>
+    <w:p>
+      <w:pPr>
+        <w:pStyle w:val="SourceCode"/>
+      </w:pPr>
+      <w:r>
+        <w:rPr>
+          <w:rStyle w:val="KeywordTok"/>
+        </w:rPr>
+        <w:t xml:space="preserve">inspect</w:t>
+      </w:r>
+      <w:r>
+        <w:rPr>
+          <w:rStyle w:val="NormalTok"/>
+        </w:rPr>
+        <w:t xml:space="preserve">(frequentItems)</w:t>
+      </w:r>
+    </w:p>
+    <w:p>
+      <w:pPr>
+        <w:pStyle w:val="SourceCode"/>
+      </w:pPr>
+      <w:r>
+        <w:rPr>
+          <w:rStyle w:val="VerbatimChar"/>
+        </w:rPr>
+        <w:t xml:space="preserve">##     items              support    count </w:t>
+      </w:r>
+      <w:r>
+        <w:br w:type="textWrapping"/>
+      </w:r>
+      <w:r>
+        <w:rPr>
+          <w:rStyle w:val="VerbatimChar"/>
+        </w:rPr>
+        <w:t xml:space="preserve">## [1] {m,United Kingdom} 0.07730430  22415</w:t>
+      </w:r>
+      <w:r>
+        <w:br w:type="textWrapping"/>
+      </w:r>
+      <w:r>
+        <w:rPr>
+          <w:rStyle w:val="VerbatimChar"/>
+        </w:rPr>
+        <w:t xml:space="preserve">## [2] {m,United States}  0.13852696  40167</w:t>
+      </w:r>
+      <w:r>
+        <w:br w:type="textWrapping"/>
+      </w:r>
+      <w:r>
+        <w:rPr>
+          <w:rStyle w:val="VerbatimChar"/>
+        </w:rPr>
+        <w:t xml:space="preserve">## [3] {m}                0.73052994 211823</w:t>
+      </w:r>
+      <w:r>
+        <w:br w:type="textWrapping"/>
+      </w:r>
+      <w:r>
+        <w:rPr>
+          <w:rStyle w:val="VerbatimChar"/>
+        </w:rPr>
+        <w:t xml:space="preserve">## [4] {f}                0.26945971  78132</w:t>
+      </w:r>
+      <w:r>
+        <w:br w:type="textWrapping"/>
+      </w:r>
+      <w:r>
+        <w:rPr>
+          <w:rStyle w:val="VerbatimChar"/>
+        </w:rPr>
+        <w:t xml:space="preserve">## [5] {United States}    0.20540216  59558</w:t>
+      </w:r>
+      <w:r>
+        <w:br w:type="textWrapping"/>
+      </w:r>
+      <w:r>
+        <w:rPr>
+          <w:rStyle w:val="VerbatimChar"/>
+        </w:rPr>
+        <w:t xml:space="preserve">## [6] {United Kingdom}   0.09531725  27638</w:t>
+      </w:r>
+      <w:r>
+        <w:br w:type="textWrapping"/>
+      </w:r>
+      <w:r>
+        <w:rPr>
+          <w:rStyle w:val="VerbatimChar"/>
+        </w:rPr>
+        <w:t xml:space="preserve">## [7] {Germany}          0.08363625  24251</w:t>
+      </w:r>
+    </w:p>
+    <w:p>
+      <w:pPr>
+        <w:pStyle w:val="SourceCode"/>
+      </w:pPr>
+      <w:r>
+        <w:rPr>
+          <w:rStyle w:val="KeywordTok"/>
+        </w:rPr>
+        <w:t xml:space="preserve">itemFrequencyPlot</w:t>
+      </w:r>
+      <w:r>
+        <w:rPr>
+          <w:rStyle w:val="NormalTok"/>
+        </w:rPr>
+        <w:t xml:space="preserve">(tdata, </w:t>
+      </w:r>
+      <w:r>
+        <w:rPr>
+          <w:rStyle w:val="DataTypeTok"/>
+        </w:rPr>
+        <w:t xml:space="preserve">topN=</w:t>
+      </w:r>
+      <w:r>
+        <w:rPr>
+          <w:rStyle w:val="DecValTok"/>
+        </w:rPr>
+        <w:t xml:space="preserve">15</w:t>
+      </w:r>
+      <w:r>
+        <w:rPr>
+          <w:rStyle w:val="NormalTok"/>
+        </w:rPr>
+        <w:t xml:space="preserve">, </w:t>
+      </w:r>
+      <w:r>
+        <w:rPr>
+          <w:rStyle w:val="DataTypeTok"/>
+        </w:rPr>
+        <w:t xml:space="preserve">type=</w:t>
+      </w:r>
+      <w:r>
+        <w:rPr>
+          <w:rStyle w:val="StringTok"/>
+        </w:rPr>
+        <w:t xml:space="preserve">"absolute"</w:t>
+      </w:r>
+      <w:r>
+        <w:rPr>
+          <w:rStyle w:val="NormalTok"/>
+        </w:rPr>
+        <w:t xml:space="preserve">, </w:t>
+      </w:r>
+      <w:r>
+        <w:rPr>
+          <w:rStyle w:val="DataTypeTok"/>
+        </w:rPr>
+        <w:t xml:space="preserve">main=</w:t>
+      </w:r>
+      <w:r>
+        <w:rPr>
+          <w:rStyle w:val="StringTok"/>
+        </w:rPr>
+        <w:t xml:space="preserve">"Item Frequency"</w:t>
+      </w:r>
+      <w:r>
+        <w:rPr>
+          <w:rStyle w:val="NormalTok"/>
+        </w:rPr>
+        <w:t xml:space="preserve">) </w:t>
+      </w:r>
+    </w:p>
+    <w:p>
+      <w:pPr>
+        <w:pStyle w:val="FirstParagraph"/>
+      </w:pPr>
+      <w:r>
+        <w:drawing>
+          <wp:inline>
+            <wp:extent cx="5334000" cy="4267200"/>
+            <wp:effectExtent b="0" l="0" r="0" t="0"/>
+            <wp:docPr descr="" title="" id="1" name="Picture"/>
+            <a:graphic>
+              <a:graphicData uri="http://schemas.openxmlformats.org/drawingml/2006/picture">
+                <pic:pic>
+                  <pic:nvPicPr>
+                    <pic:cNvPr descr="fbarbeiro-PEC5_files/figure-docx/chunck1-1.png" id="0" name="Picture"/>
+                    <pic:cNvPicPr>
+                      <a:picLocks noChangeArrowheads="1" noChangeAspect="1"/>
+                    </pic:cNvPicPr>
+                  </pic:nvPicPr>
+                  <pic:blipFill>
+                    <a:blip r:embed="rId22"/>
+                    <a:stretch>
+                      <a:fillRect/>
+                    </a:stretch>
+                  </pic:blipFill>
+                  <pic:spPr bwMode="auto">
+                    <a:xfrm>
+                      <a:off x="0" y="0"/>
+                      <a:ext cx="5334000" cy="4267200"/>
+                    </a:xfrm>
+                    <a:prstGeom prst="rect">
+                      <a:avLst/>
+                    </a:prstGeom>
+                    <a:noFill/>
+                    <a:ln w="9525">
+                      <a:noFill/>
+                      <a:headEnd/>
+                      <a:tailEnd/>
+                    </a:ln>
+                  </pic:spPr>
+                </pic:pic>
+              </a:graphicData>
+            </a:graphic>
+          </wp:inline>
+        </w:drawing>
       </w:r>
     </w:p>
     <w:sectPr/>
@@ -677,7 +1144,7 @@
     </w:lvl>
   </w:abstractNum>
   <w:abstractNum w:abstractNumId="990">
-    <w:nsid w:val="27b3fd95"/>
+    <w:nsid w:val="48d9ea60"/>
     <w:multiLevelType w:val="multilevel"/>
     <w:lvl w:ilvl="0">
       <w:numFmt w:val="bullet"/>

</xml_diff>

<commit_message>
Commiting the R code / using apriori function
</commit_message>
<xml_diff>
--- a/fbarbeiro-PEC5.docx
+++ b/fbarbeiro-PEC5.docx
@@ -788,7 +788,7 @@
         <w:rPr>
           <w:rStyle w:val="VerbatimChar"/>
         </w:rPr>
-        <w:t xml:space="preserve">## set transactions ...[16163 item(s), 289958 transaction(s)] done [0.08s].</w:t>
+        <w:t xml:space="preserve">## set transactions ...[16163 item(s), 289958 transaction(s)] done [0.09s].</w:t>
       </w:r>
       <w:r>
         <w:br w:type="textWrapping"/>
@@ -1036,6 +1036,738 @@
         </w:drawing>
       </w:r>
     </w:p>
+    <w:p>
+      <w:pPr>
+        <w:pStyle w:val="SourceCode"/>
+      </w:pPr>
+      <w:r>
+        <w:rPr>
+          <w:rStyle w:val="NormalTok"/>
+        </w:rPr>
+        <w:t xml:space="preserve">rules &lt;-</w:t>
+      </w:r>
+      <w:r>
+        <w:rPr>
+          <w:rStyle w:val="StringTok"/>
+        </w:rPr>
+        <w:t xml:space="preserve"> </w:t>
+      </w:r>
+      <w:r>
+        <w:rPr>
+          <w:rStyle w:val="KeywordTok"/>
+        </w:rPr>
+        <w:t xml:space="preserve">apriori</w:t>
+      </w:r>
+      <w:r>
+        <w:rPr>
+          <w:rStyle w:val="NormalTok"/>
+        </w:rPr>
+        <w:t xml:space="preserve"> (tdata, </w:t>
+      </w:r>
+      <w:r>
+        <w:rPr>
+          <w:rStyle w:val="DataTypeTok"/>
+        </w:rPr>
+        <w:t xml:space="preserve">parameter =</w:t>
+      </w:r>
+      <w:r>
+        <w:rPr>
+          <w:rStyle w:val="NormalTok"/>
+        </w:rPr>
+        <w:t xml:space="preserve"> </w:t>
+      </w:r>
+      <w:r>
+        <w:rPr>
+          <w:rStyle w:val="KeywordTok"/>
+        </w:rPr>
+        <w:t xml:space="preserve">list</w:t>
+      </w:r>
+      <w:r>
+        <w:rPr>
+          <w:rStyle w:val="NormalTok"/>
+        </w:rPr>
+        <w:t xml:space="preserve">(</w:t>
+      </w:r>
+      <w:r>
+        <w:rPr>
+          <w:rStyle w:val="DataTypeTok"/>
+        </w:rPr>
+        <w:t xml:space="preserve">supp =</w:t>
+      </w:r>
+      <w:r>
+        <w:rPr>
+          <w:rStyle w:val="NormalTok"/>
+        </w:rPr>
+        <w:t xml:space="preserve"> </w:t>
+      </w:r>
+      <w:r>
+        <w:rPr>
+          <w:rStyle w:val="FloatTok"/>
+        </w:rPr>
+        <w:t xml:space="preserve">0.001</w:t>
+      </w:r>
+      <w:r>
+        <w:rPr>
+          <w:rStyle w:val="NormalTok"/>
+        </w:rPr>
+        <w:t xml:space="preserve">, </w:t>
+      </w:r>
+      <w:r>
+        <w:rPr>
+          <w:rStyle w:val="DataTypeTok"/>
+        </w:rPr>
+        <w:t xml:space="preserve">conf =</w:t>
+      </w:r>
+      <w:r>
+        <w:rPr>
+          <w:rStyle w:val="NormalTok"/>
+        </w:rPr>
+        <w:t xml:space="preserve"> </w:t>
+      </w:r>
+      <w:r>
+        <w:rPr>
+          <w:rStyle w:val="FloatTok"/>
+        </w:rPr>
+        <w:t xml:space="preserve">0.5</w:t>
+      </w:r>
+      <w:r>
+        <w:rPr>
+          <w:rStyle w:val="NormalTok"/>
+        </w:rPr>
+        <w:t xml:space="preserve">))</w:t>
+      </w:r>
+    </w:p>
+    <w:p>
+      <w:pPr>
+        <w:pStyle w:val="SourceCode"/>
+      </w:pPr>
+      <w:r>
+        <w:rPr>
+          <w:rStyle w:val="VerbatimChar"/>
+        </w:rPr>
+        <w:t xml:space="preserve">## Apriori</w:t>
+      </w:r>
+      <w:r>
+        <w:br w:type="textWrapping"/>
+      </w:r>
+      <w:r>
+        <w:rPr>
+          <w:rStyle w:val="VerbatimChar"/>
+        </w:rPr>
+        <w:t xml:space="preserve">## </w:t>
+      </w:r>
+      <w:r>
+        <w:br w:type="textWrapping"/>
+      </w:r>
+      <w:r>
+        <w:rPr>
+          <w:rStyle w:val="VerbatimChar"/>
+        </w:rPr>
+        <w:t xml:space="preserve">## Parameter specification:</w:t>
+      </w:r>
+      <w:r>
+        <w:br w:type="textWrapping"/>
+      </w:r>
+      <w:r>
+        <w:rPr>
+          <w:rStyle w:val="VerbatimChar"/>
+        </w:rPr>
+        <w:t xml:space="preserve">##  confidence minval smax arem  aval originalSupport maxtime support minlen</w:t>
+      </w:r>
+      <w:r>
+        <w:br w:type="textWrapping"/>
+      </w:r>
+      <w:r>
+        <w:rPr>
+          <w:rStyle w:val="VerbatimChar"/>
+        </w:rPr>
+        <w:t xml:space="preserve">##         0.5    0.1    1 none FALSE            TRUE       5   0.001      1</w:t>
+      </w:r>
+      <w:r>
+        <w:br w:type="textWrapping"/>
+      </w:r>
+      <w:r>
+        <w:rPr>
+          <w:rStyle w:val="VerbatimChar"/>
+        </w:rPr>
+        <w:t xml:space="preserve">##  maxlen target   ext</w:t>
+      </w:r>
+      <w:r>
+        <w:br w:type="textWrapping"/>
+      </w:r>
+      <w:r>
+        <w:rPr>
+          <w:rStyle w:val="VerbatimChar"/>
+        </w:rPr>
+        <w:t xml:space="preserve">##      10  rules FALSE</w:t>
+      </w:r>
+      <w:r>
+        <w:br w:type="textWrapping"/>
+      </w:r>
+      <w:r>
+        <w:rPr>
+          <w:rStyle w:val="VerbatimChar"/>
+        </w:rPr>
+        <w:t xml:space="preserve">## </w:t>
+      </w:r>
+      <w:r>
+        <w:br w:type="textWrapping"/>
+      </w:r>
+      <w:r>
+        <w:rPr>
+          <w:rStyle w:val="VerbatimChar"/>
+        </w:rPr>
+        <w:t xml:space="preserve">## Algorithmic control:</w:t>
+      </w:r>
+      <w:r>
+        <w:br w:type="textWrapping"/>
+      </w:r>
+      <w:r>
+        <w:rPr>
+          <w:rStyle w:val="VerbatimChar"/>
+        </w:rPr>
+        <w:t xml:space="preserve">##  filter tree heap memopt load sort verbose</w:t>
+      </w:r>
+      <w:r>
+        <w:br w:type="textWrapping"/>
+      </w:r>
+      <w:r>
+        <w:rPr>
+          <w:rStyle w:val="VerbatimChar"/>
+        </w:rPr>
+        <w:t xml:space="preserve">##     0.1 TRUE TRUE  FALSE TRUE    2    TRUE</w:t>
+      </w:r>
+      <w:r>
+        <w:br w:type="textWrapping"/>
+      </w:r>
+      <w:r>
+        <w:rPr>
+          <w:rStyle w:val="VerbatimChar"/>
+        </w:rPr>
+        <w:t xml:space="preserve">## </w:t>
+      </w:r>
+      <w:r>
+        <w:br w:type="textWrapping"/>
+      </w:r>
+      <w:r>
+        <w:rPr>
+          <w:rStyle w:val="VerbatimChar"/>
+        </w:rPr>
+        <w:t xml:space="preserve">## Absolute minimum support count: 289 </w:t>
+      </w:r>
+      <w:r>
+        <w:br w:type="textWrapping"/>
+      </w:r>
+      <w:r>
+        <w:rPr>
+          <w:rStyle w:val="VerbatimChar"/>
+        </w:rPr>
+        <w:t xml:space="preserve">## </w:t>
+      </w:r>
+      <w:r>
+        <w:br w:type="textWrapping"/>
+      </w:r>
+      <w:r>
+        <w:rPr>
+          <w:rStyle w:val="VerbatimChar"/>
+        </w:rPr>
+        <w:t xml:space="preserve">## set item appearances ...[0 item(s)] done [0.00s].</w:t>
+      </w:r>
+      <w:r>
+        <w:br w:type="textWrapping"/>
+      </w:r>
+      <w:r>
+        <w:rPr>
+          <w:rStyle w:val="VerbatimChar"/>
+        </w:rPr>
+        <w:t xml:space="preserve">## set transactions ...[16163 item(s), 289958 transaction(s)] done [0.09s].</w:t>
+      </w:r>
+      <w:r>
+        <w:br w:type="textWrapping"/>
+      </w:r>
+      <w:r>
+        <w:rPr>
+          <w:rStyle w:val="VerbatimChar"/>
+        </w:rPr>
+        <w:t xml:space="preserve">## sorting and recoding items ... [360 item(s)] done [0.01s].</w:t>
+      </w:r>
+      <w:r>
+        <w:br w:type="textWrapping"/>
+      </w:r>
+      <w:r>
+        <w:rPr>
+          <w:rStyle w:val="VerbatimChar"/>
+        </w:rPr>
+        <w:t xml:space="preserve">## creating transaction tree ... done [0.11s].</w:t>
+      </w:r>
+      <w:r>
+        <w:br w:type="textWrapping"/>
+      </w:r>
+      <w:r>
+        <w:rPr>
+          <w:rStyle w:val="VerbatimChar"/>
+        </w:rPr>
+        <w:t xml:space="preserve">## checking subsets of size 1 2 3 done [0.00s].</w:t>
+      </w:r>
+      <w:r>
+        <w:br w:type="textWrapping"/>
+      </w:r>
+      <w:r>
+        <w:rPr>
+          <w:rStyle w:val="VerbatimChar"/>
+        </w:rPr>
+        <w:t xml:space="preserve">## writing ... [236 rule(s)] done [0.00s].</w:t>
+      </w:r>
+      <w:r>
+        <w:br w:type="textWrapping"/>
+      </w:r>
+      <w:r>
+        <w:rPr>
+          <w:rStyle w:val="VerbatimChar"/>
+        </w:rPr>
+        <w:t xml:space="preserve">## creating S4 object  ... done [0.04s].</w:t>
+      </w:r>
+    </w:p>
+    <w:p>
+      <w:pPr>
+        <w:pStyle w:val="SourceCode"/>
+      </w:pPr>
+      <w:r>
+        <w:rPr>
+          <w:rStyle w:val="NormalTok"/>
+        </w:rPr>
+        <w:t xml:space="preserve">rules_conf &lt;-</w:t>
+      </w:r>
+      <w:r>
+        <w:rPr>
+          <w:rStyle w:val="StringTok"/>
+        </w:rPr>
+        <w:t xml:space="preserve"> </w:t>
+      </w:r>
+      <w:r>
+        <w:rPr>
+          <w:rStyle w:val="KeywordTok"/>
+        </w:rPr>
+        <w:t xml:space="preserve">sort</w:t>
+      </w:r>
+      <w:r>
+        <w:rPr>
+          <w:rStyle w:val="NormalTok"/>
+        </w:rPr>
+        <w:t xml:space="preserve"> (rules, </w:t>
+      </w:r>
+      <w:r>
+        <w:rPr>
+          <w:rStyle w:val="DataTypeTok"/>
+        </w:rPr>
+        <w:t xml:space="preserve">by=</w:t>
+      </w:r>
+      <w:r>
+        <w:rPr>
+          <w:rStyle w:val="StringTok"/>
+        </w:rPr>
+        <w:t xml:space="preserve">"confidence"</w:t>
+      </w:r>
+      <w:r>
+        <w:rPr>
+          <w:rStyle w:val="NormalTok"/>
+        </w:rPr>
+        <w:t xml:space="preserve">, </w:t>
+      </w:r>
+      <w:r>
+        <w:rPr>
+          <w:rStyle w:val="DataTypeTok"/>
+        </w:rPr>
+        <w:t xml:space="preserve">decreasing=</w:t>
+      </w:r>
+      <w:r>
+        <w:rPr>
+          <w:rStyle w:val="OtherTok"/>
+        </w:rPr>
+        <w:t xml:space="preserve">TRUE</w:t>
+      </w:r>
+      <w:r>
+        <w:rPr>
+          <w:rStyle w:val="NormalTok"/>
+        </w:rPr>
+        <w:t xml:space="preserve">)</w:t>
+      </w:r>
+      <w:r>
+        <w:br w:type="textWrapping"/>
+      </w:r>
+      <w:r>
+        <w:rPr>
+          <w:rStyle w:val="KeywordTok"/>
+        </w:rPr>
+        <w:t xml:space="preserve">inspect</w:t>
+      </w:r>
+      <w:r>
+        <w:rPr>
+          <w:rStyle w:val="NormalTok"/>
+        </w:rPr>
+        <w:t xml:space="preserve">(</w:t>
+      </w:r>
+      <w:r>
+        <w:rPr>
+          <w:rStyle w:val="KeywordTok"/>
+        </w:rPr>
+        <w:t xml:space="preserve">head</w:t>
+      </w:r>
+      <w:r>
+        <w:rPr>
+          <w:rStyle w:val="NormalTok"/>
+        </w:rPr>
+        <w:t xml:space="preserve">(rules_conf))</w:t>
+      </w:r>
+    </w:p>
+    <w:p>
+      <w:pPr>
+        <w:pStyle w:val="SourceCode"/>
+      </w:pPr>
+      <w:r>
+        <w:rPr>
+          <w:rStyle w:val="VerbatimChar"/>
+        </w:rPr>
+        <w:t xml:space="preserve">##     lhs                           rhs support     confidence lift    </w:t>
+      </w:r>
+      <w:r>
+        <w:br w:type="textWrapping"/>
+      </w:r>
+      <w:r>
+        <w:rPr>
+          <w:rStyle w:val="VerbatimChar"/>
+        </w:rPr>
+        <w:t xml:space="preserve">## [1] {India}                    =&gt; {m} 0.002196870 0.9578947  1.311233</w:t>
+      </w:r>
+      <w:r>
+        <w:br w:type="textWrapping"/>
+      </w:r>
+      <w:r>
+        <w:rPr>
+          <w:rStyle w:val="VerbatimChar"/>
+        </w:rPr>
+        <w:t xml:space="preserve">## [2] {nas}                      =&gt; {m} 0.001203623 0.9356568  1.280792</w:t>
+      </w:r>
+      <w:r>
+        <w:br w:type="textWrapping"/>
+      </w:r>
+      <w:r>
+        <w:rPr>
+          <w:rStyle w:val="VerbatimChar"/>
+        </w:rPr>
+        <w:t xml:space="preserve">## [3] {slayer}                   =&gt; {m} 0.001596783 0.9186508  1.257513</w:t>
+      </w:r>
+      <w:r>
+        <w:br w:type="textWrapping"/>
+      </w:r>
+      <w:r>
+        <w:rPr>
+          <w:rStyle w:val="VerbatimChar"/>
+        </w:rPr>
+        <w:t xml:space="preserve">## [4] {2pac}                     =&gt; {m} 0.001058774 0.9002933  1.232384</w:t>
+      </w:r>
+      <w:r>
+        <w:br w:type="textWrapping"/>
+      </w:r>
+      <w:r>
+        <w:rPr>
+          <w:rStyle w:val="VerbatimChar"/>
+        </w:rPr>
+        <w:t xml:space="preserve">## [5] {dire straits}             =&gt; {m} 0.001272598 0.9000000  1.231982</w:t>
+      </w:r>
+      <w:r>
+        <w:br w:type="textWrapping"/>
+      </w:r>
+      <w:r>
+        <w:rPr>
+          <w:rStyle w:val="VerbatimChar"/>
+        </w:rPr>
+        <w:t xml:space="preserve">## [6] {rage against the machine} =&gt; {m} 0.002445182 0.8963338  1.226964</w:t>
+      </w:r>
+      <w:r>
+        <w:br w:type="textWrapping"/>
+      </w:r>
+      <w:r>
+        <w:rPr>
+          <w:rStyle w:val="VerbatimChar"/>
+        </w:rPr>
+        <w:t xml:space="preserve">##     count</w:t>
+      </w:r>
+      <w:r>
+        <w:br w:type="textWrapping"/>
+      </w:r>
+      <w:r>
+        <w:rPr>
+          <w:rStyle w:val="VerbatimChar"/>
+        </w:rPr>
+        <w:t xml:space="preserve">## [1] 637  </w:t>
+      </w:r>
+      <w:r>
+        <w:br w:type="textWrapping"/>
+      </w:r>
+      <w:r>
+        <w:rPr>
+          <w:rStyle w:val="VerbatimChar"/>
+        </w:rPr>
+        <w:t xml:space="preserve">## [2] 349  </w:t>
+      </w:r>
+      <w:r>
+        <w:br w:type="textWrapping"/>
+      </w:r>
+      <w:r>
+        <w:rPr>
+          <w:rStyle w:val="VerbatimChar"/>
+        </w:rPr>
+        <w:t xml:space="preserve">## [3] 463  </w:t>
+      </w:r>
+      <w:r>
+        <w:br w:type="textWrapping"/>
+      </w:r>
+      <w:r>
+        <w:rPr>
+          <w:rStyle w:val="VerbatimChar"/>
+        </w:rPr>
+        <w:t xml:space="preserve">## [4] 307  </w:t>
+      </w:r>
+      <w:r>
+        <w:br w:type="textWrapping"/>
+      </w:r>
+      <w:r>
+        <w:rPr>
+          <w:rStyle w:val="VerbatimChar"/>
+        </w:rPr>
+        <w:t xml:space="preserve">## [5] 369  </w:t>
+      </w:r>
+      <w:r>
+        <w:br w:type="textWrapping"/>
+      </w:r>
+      <w:r>
+        <w:rPr>
+          <w:rStyle w:val="VerbatimChar"/>
+        </w:rPr>
+        <w:t xml:space="preserve">## [6] 709</w:t>
+      </w:r>
+    </w:p>
+    <w:p>
+      <w:pPr>
+        <w:pStyle w:val="SourceCode"/>
+      </w:pPr>
+      <w:r>
+        <w:rPr>
+          <w:rStyle w:val="NormalTok"/>
+        </w:rPr>
+        <w:t xml:space="preserve">rules_lift &lt;-</w:t>
+      </w:r>
+      <w:r>
+        <w:rPr>
+          <w:rStyle w:val="StringTok"/>
+        </w:rPr>
+        <w:t xml:space="preserve"> </w:t>
+      </w:r>
+      <w:r>
+        <w:rPr>
+          <w:rStyle w:val="KeywordTok"/>
+        </w:rPr>
+        <w:t xml:space="preserve">sort</w:t>
+      </w:r>
+      <w:r>
+        <w:rPr>
+          <w:rStyle w:val="NormalTok"/>
+        </w:rPr>
+        <w:t xml:space="preserve"> (rules, </w:t>
+      </w:r>
+      <w:r>
+        <w:rPr>
+          <w:rStyle w:val="DataTypeTok"/>
+        </w:rPr>
+        <w:t xml:space="preserve">by=</w:t>
+      </w:r>
+      <w:r>
+        <w:rPr>
+          <w:rStyle w:val="StringTok"/>
+        </w:rPr>
+        <w:t xml:space="preserve">"lift"</w:t>
+      </w:r>
+      <w:r>
+        <w:rPr>
+          <w:rStyle w:val="NormalTok"/>
+        </w:rPr>
+        <w:t xml:space="preserve">, </w:t>
+      </w:r>
+      <w:r>
+        <w:rPr>
+          <w:rStyle w:val="DataTypeTok"/>
+        </w:rPr>
+        <w:t xml:space="preserve">decreasing=</w:t>
+      </w:r>
+      <w:r>
+        <w:rPr>
+          <w:rStyle w:val="OtherTok"/>
+        </w:rPr>
+        <w:t xml:space="preserve">TRUE</w:t>
+      </w:r>
+      <w:r>
+        <w:rPr>
+          <w:rStyle w:val="NormalTok"/>
+        </w:rPr>
+        <w:t xml:space="preserve">) </w:t>
+      </w:r>
+      <w:r>
+        <w:br w:type="textWrapping"/>
+      </w:r>
+      <w:r>
+        <w:rPr>
+          <w:rStyle w:val="KeywordTok"/>
+        </w:rPr>
+        <w:t xml:space="preserve">inspect</w:t>
+      </w:r>
+      <w:r>
+        <w:rPr>
+          <w:rStyle w:val="NormalTok"/>
+        </w:rPr>
+        <w:t xml:space="preserve">(</w:t>
+      </w:r>
+      <w:r>
+        <w:rPr>
+          <w:rStyle w:val="KeywordTok"/>
+        </w:rPr>
+        <w:t xml:space="preserve">head</w:t>
+      </w:r>
+      <w:r>
+        <w:rPr>
+          <w:rStyle w:val="NormalTok"/>
+        </w:rPr>
+        <w:t xml:space="preserve">(rules_lift))</w:t>
+      </w:r>
+    </w:p>
+    <w:p>
+      <w:pPr>
+        <w:pStyle w:val="SourceCode"/>
+      </w:pPr>
+      <w:r>
+        <w:rPr>
+          <w:rStyle w:val="VerbatimChar"/>
+        </w:rPr>
+        <w:t xml:space="preserve">##     lhs                 rhs             support     confidence lift    </w:t>
+      </w:r>
+      <w:r>
+        <w:br w:type="textWrapping"/>
+      </w:r>
+      <w:r>
+        <w:rPr>
+          <w:rStyle w:val="VerbatimChar"/>
+        </w:rPr>
+        <w:t xml:space="preserve">## [1] {modest mouse}   =&gt; {United States} 0.001427793 0.5328185  2.594026</w:t>
+      </w:r>
+      <w:r>
+        <w:br w:type="textWrapping"/>
+      </w:r>
+      <w:r>
+        <w:rPr>
+          <w:rStyle w:val="VerbatimChar"/>
+        </w:rPr>
+        <w:t xml:space="preserve">## [2] {regina spektor} =&gt; {f}             0.001096711 0.5417376  2.010459</w:t>
+      </w:r>
+      <w:r>
+        <w:br w:type="textWrapping"/>
+      </w:r>
+      <w:r>
+        <w:rPr>
+          <w:rStyle w:val="VerbatimChar"/>
+        </w:rPr>
+        <w:t xml:space="preserve">## [3] {paramore}       =&gt; {f}             0.001189827 0.5051245  1.874582</w:t>
+      </w:r>
+      <w:r>
+        <w:br w:type="textWrapping"/>
+      </w:r>
+      <w:r>
+        <w:rPr>
+          <w:rStyle w:val="VerbatimChar"/>
+        </w:rPr>
+        <w:t xml:space="preserve">## [4] {britney spears} =&gt; {f}             0.001196725 0.5036284  1.869031</w:t>
+      </w:r>
+      <w:r>
+        <w:br w:type="textWrapping"/>
+      </w:r>
+      <w:r>
+        <w:rPr>
+          <w:rStyle w:val="VerbatimChar"/>
+        </w:rPr>
+        <w:t xml:space="preserve">## [5] {India}          =&gt; {m}             0.002196870 0.9578947  1.311233</w:t>
+      </w:r>
+      <w:r>
+        <w:br w:type="textWrapping"/>
+      </w:r>
+      <w:r>
+        <w:rPr>
+          <w:rStyle w:val="VerbatimChar"/>
+        </w:rPr>
+        <w:t xml:space="preserve">## [6] {nas}            =&gt; {m}             0.001203623 0.9356568  1.280792</w:t>
+      </w:r>
+      <w:r>
+        <w:br w:type="textWrapping"/>
+      </w:r>
+      <w:r>
+        <w:rPr>
+          <w:rStyle w:val="VerbatimChar"/>
+        </w:rPr>
+        <w:t xml:space="preserve">##     count</w:t>
+      </w:r>
+      <w:r>
+        <w:br w:type="textWrapping"/>
+      </w:r>
+      <w:r>
+        <w:rPr>
+          <w:rStyle w:val="VerbatimChar"/>
+        </w:rPr>
+        <w:t xml:space="preserve">## [1] 414  </w:t>
+      </w:r>
+      <w:r>
+        <w:br w:type="textWrapping"/>
+      </w:r>
+      <w:r>
+        <w:rPr>
+          <w:rStyle w:val="VerbatimChar"/>
+        </w:rPr>
+        <w:t xml:space="preserve">## [2] 318  </w:t>
+      </w:r>
+      <w:r>
+        <w:br w:type="textWrapping"/>
+      </w:r>
+      <w:r>
+        <w:rPr>
+          <w:rStyle w:val="VerbatimChar"/>
+        </w:rPr>
+        <w:t xml:space="preserve">## [3] 345  </w:t>
+      </w:r>
+      <w:r>
+        <w:br w:type="textWrapping"/>
+      </w:r>
+      <w:r>
+        <w:rPr>
+          <w:rStyle w:val="VerbatimChar"/>
+        </w:rPr>
+        <w:t xml:space="preserve">## [4] 347  </w:t>
+      </w:r>
+      <w:r>
+        <w:br w:type="textWrapping"/>
+      </w:r>
+      <w:r>
+        <w:rPr>
+          <w:rStyle w:val="VerbatimChar"/>
+        </w:rPr>
+        <w:t xml:space="preserve">## [5] 637  </w:t>
+      </w:r>
+      <w:r>
+        <w:br w:type="textWrapping"/>
+      </w:r>
+      <w:r>
+        <w:rPr>
+          <w:rStyle w:val="VerbatimChar"/>
+        </w:rPr>
+        <w:t xml:space="preserve">## [6] 349</w:t>
+      </w:r>
+    </w:p>
     <w:sectPr/>
   </w:body>
 </w:document>
@@ -1144,7 +1876,7 @@
     </w:lvl>
   </w:abstractNum>
   <w:abstractNum w:abstractNumId="990">
-    <w:nsid w:val="48d9ea60"/>
+    <w:nsid w:val="6daa8dc8"/>
     <w:multiLevelType w:val="multilevel"/>
     <w:lvl w:ilvl="0">
       <w:numFmt w:val="bullet"/>

</xml_diff>